<commit_message>
Slight change to samtools exercises
</commit_message>
<xml_diff>
--- a/bio609_unix_part2_exercises.docx
+++ b/bio609_unix_part2_exercises.docx
@@ -2496,7 +2496,13 @@
         <w:br/>
       </w:r>
       <w:r>
-        <w:t>samtools view -bS sample1.sam &gt; sample1.bam</w:t>
+        <w:t>samtools view -</w:t>
+      </w:r>
+      <w:r>
+        <w:t xml:space="preserve">S -b </w:t>
+      </w:r>
+      <w:r>
+        <w:t>sample1.sam &gt; sample1.bam</w:t>
       </w:r>
       <w:r>
         <w:t xml:space="preserve"> # convert sam to bam</w:t>
@@ -2508,13 +2514,7 @@
         <w:t xml:space="preserve">samtools </w:t>
       </w:r>
       <w:r>
-        <w:t>sort sample1.bam -</w:t>
-      </w:r>
-      <w:r>
-        <w:t>o</w:t>
-      </w:r>
-      <w:r>
-        <w:t xml:space="preserve"> sample1.bam # sort bam file</w:t>
+        <w:t>sort sample1.bam sample1 # sort bam file</w:t>
       </w:r>
       <w:r>
         <w:br/>
@@ -5993,6 +5993,7 @@
     <w:lsdException w:name="HTML Sample" w:semiHidden="1" w:unhideWhenUsed="1"/>
     <w:lsdException w:name="HTML Typewriter" w:semiHidden="1" w:unhideWhenUsed="1"/>
     <w:lsdException w:name="HTML Variable" w:semiHidden="1" w:unhideWhenUsed="1"/>
+    <w:lsdException w:name="Normal Table" w:semiHidden="1" w:unhideWhenUsed="1"/>
     <w:lsdException w:name="annotation subject" w:semiHidden="1" w:unhideWhenUsed="1"/>
     <w:lsdException w:name="No List" w:semiHidden="1" w:unhideWhenUsed="1"/>
     <w:lsdException w:name="Outline List 1" w:semiHidden="1" w:unhideWhenUsed="1"/>
@@ -6039,8 +6040,10 @@
     <w:lsdException w:name="Table Subtle 2" w:semiHidden="1" w:unhideWhenUsed="1"/>
     <w:lsdException w:name="Table Web 1" w:semiHidden="1" w:unhideWhenUsed="1"/>
     <w:lsdException w:name="Table Web 2" w:semiHidden="1" w:unhideWhenUsed="1"/>
+    <w:lsdException w:name="Table Web 3" w:semiHidden="1" w:unhideWhenUsed="1"/>
     <w:lsdException w:name="Balloon Text" w:semiHidden="1" w:unhideWhenUsed="1"/>
     <w:lsdException w:name="Table Grid" w:uiPriority="59"/>
+    <w:lsdException w:name="Table Theme" w:semiHidden="1" w:unhideWhenUsed="1"/>
     <w:lsdException w:name="Placeholder Text" w:semiHidden="1"/>
     <w:lsdException w:name="No Spacing" w:uiPriority="1" w:qFormat="1"/>
     <w:lsdException w:name="Light Shading" w:uiPriority="60"/>

</xml_diff>